<commit_message>
Updated Resume with Y Combinator experience
</commit_message>
<xml_diff>
--- a/docs/Oliver Warlick Resume.docx
+++ b/docs/Oliver Warlick Resume.docx
@@ -94,7 +94,6 @@
           </w:rPr>
           <w:t>Linkedin.com/in/</w:t>
         </w:r>
-        <w:proofErr w:type="spellStart"/>
         <w:r>
           <w:rPr>
             <w:rStyle w:val="Hyperlink"/>
@@ -127,7 +126,6 @@
           </w:rPr>
           <w:t>arlick</w:t>
         </w:r>
-        <w:proofErr w:type="spellEnd"/>
       </w:hyperlink>
     </w:p>
     <w:p>
@@ -173,119 +171,119 @@
     <w:p>
       <w:pPr>
         <w:rPr>
+          <w:rFonts w:ascii="Candara" w:hAnsi="Candara"/>
+          <w:sz w:val="20"/>
+        </w:rPr>
+      </w:pPr>
+      <w:r>
+        <w:rPr>
           <w:rStyle w:val="Section-text"/>
         </w:rPr>
-      </w:pPr>
+        <w:t xml:space="preserve">Manual Quality Assurance Tester </w:t>
+      </w:r>
       <w:r>
         <w:rPr>
           <w:rStyle w:val="Section-text"/>
         </w:rPr>
-        <w:t xml:space="preserve">Manual Quality Assurance Tester </w:t>
+        <w:t xml:space="preserve">with experience </w:t>
       </w:r>
       <w:r>
         <w:rPr>
           <w:rStyle w:val="Section-text"/>
         </w:rPr>
-        <w:t xml:space="preserve">with experience </w:t>
+        <w:t>increasing useability of software by 10% through rigorous testing and bug detection for</w:t>
       </w:r>
       <w:r>
         <w:rPr>
           <w:rStyle w:val="Section-text"/>
         </w:rPr>
-        <w:t>increasing useability of software by 10% through rigorous testing and bug detection for</w:t>
+        <w:t xml:space="preserve"> organizations serving thousands of individuals each year.</w:t>
       </w:r>
       <w:r>
         <w:rPr>
           <w:rStyle w:val="Section-text"/>
         </w:rPr>
-        <w:t xml:space="preserve"> organizations serving thousands of individuals each year.</w:t>
+        <w:t xml:space="preserve"> Career history of </w:t>
       </w:r>
       <w:r>
         <w:rPr>
           <w:rStyle w:val="Section-text"/>
         </w:rPr>
-        <w:t xml:space="preserve"> Career history of </w:t>
+        <w:t xml:space="preserve">creating thorough test plans and detecting bugs and blockers. </w:t>
       </w:r>
       <w:r>
         <w:rPr>
           <w:rStyle w:val="Section-text"/>
         </w:rPr>
-        <w:t xml:space="preserve">creating thorough test plans and detecting bugs and blockers. </w:t>
+        <w:t>Adept at collaborating with others while ensuring high-quality services and programs</w:t>
       </w:r>
       <w:r>
         <w:rPr>
           <w:rStyle w:val="Section-text"/>
         </w:rPr>
-        <w:t>Adept at collaborating with others while ensuring high-quality services and programs</w:t>
+        <w:t>.</w:t>
       </w:r>
       <w:r>
         <w:rPr>
           <w:rStyle w:val="Section-text"/>
         </w:rPr>
+        <w:t xml:space="preserve"> </w:t>
+      </w:r>
+      <w:r>
+        <w:rPr>
+          <w:rStyle w:val="Section-text"/>
+        </w:rPr>
+        <w:t>A</w:t>
+      </w:r>
+      <w:r>
+        <w:rPr>
+          <w:rStyle w:val="Section-text"/>
+        </w:rPr>
+        <w:t>dvocate for</w:t>
+      </w:r>
+      <w:r>
+        <w:rPr>
+          <w:rStyle w:val="Section-text"/>
+        </w:rPr>
+        <w:t xml:space="preserve"> </w:t>
+      </w:r>
+      <w:r>
+        <w:rPr>
+          <w:rStyle w:val="Section-text"/>
+        </w:rPr>
+        <w:t xml:space="preserve">releasing the most user-friendly product possible </w:t>
+      </w:r>
+      <w:r>
+        <w:rPr>
+          <w:rStyle w:val="Section-text"/>
+        </w:rPr>
+        <w:t>and</w:t>
+      </w:r>
+      <w:r>
+        <w:rPr>
+          <w:rStyle w:val="Section-text"/>
+        </w:rPr>
+        <w:t xml:space="preserve"> maintaining</w:t>
+      </w:r>
+      <w:r>
+        <w:rPr>
+          <w:rStyle w:val="Section-text"/>
+        </w:rPr>
+        <w:t xml:space="preserve"> industry standa</w:t>
+      </w:r>
+      <w:r>
+        <w:rPr>
+          <w:rStyle w:val="Section-text"/>
+        </w:rPr>
+        <w:t>rds</w:t>
+      </w:r>
+      <w:r>
+        <w:rPr>
+          <w:rStyle w:val="Section-text"/>
+        </w:rPr>
         <w:t>.</w:t>
       </w:r>
-      <w:r>
-        <w:rPr>
-          <w:rStyle w:val="Section-text"/>
-        </w:rPr>
-        <w:t xml:space="preserve"> </w:t>
-      </w:r>
-      <w:r>
-        <w:rPr>
-          <w:rStyle w:val="Section-text"/>
-        </w:rPr>
-        <w:t>A</w:t>
-      </w:r>
-      <w:r>
-        <w:rPr>
-          <w:rStyle w:val="Section-text"/>
-        </w:rPr>
-        <w:t>dvocate for</w:t>
-      </w:r>
-      <w:r>
-        <w:rPr>
-          <w:rStyle w:val="Section-text"/>
-        </w:rPr>
-        <w:t xml:space="preserve"> </w:t>
-      </w:r>
-      <w:r>
-        <w:rPr>
-          <w:rStyle w:val="Section-text"/>
-        </w:rPr>
-        <w:t xml:space="preserve">releasing the most user-friendly product possible </w:t>
-      </w:r>
-      <w:r>
-        <w:rPr>
-          <w:rStyle w:val="Section-text"/>
-        </w:rPr>
-        <w:t>and</w:t>
-      </w:r>
-      <w:r>
-        <w:rPr>
-          <w:rStyle w:val="Section-text"/>
-        </w:rPr>
-        <w:t xml:space="preserve"> maintaining</w:t>
-      </w:r>
-      <w:r>
-        <w:rPr>
-          <w:rStyle w:val="Section-text"/>
-        </w:rPr>
-        <w:t xml:space="preserve"> industry standa</w:t>
-      </w:r>
-      <w:r>
-        <w:rPr>
-          <w:rStyle w:val="Section-text"/>
-        </w:rPr>
-        <w:t>rds</w:t>
-      </w:r>
-      <w:r>
-        <w:rPr>
-          <w:rStyle w:val="Section-text"/>
-        </w:rPr>
-        <w:t>.</w:t>
-      </w:r>
-    </w:p>
-    <w:p/>
+    </w:p>
     <w:p>
       <w:pPr>
         <w:pBdr>
@@ -455,41 +453,20 @@
         <w:rPr>
           <w:rStyle w:val="expertise"/>
         </w:rPr>
-        <w:t xml:space="preserve"> | </w:t>
+        <w:t xml:space="preserve"> | JavaScript | Python | SQL | Frontend Languages|</w:t>
       </w:r>
       <w:r>
         <w:rPr>
           <w:rStyle w:val="expertise"/>
         </w:rPr>
-        <w:t>JavaScript | Python | SQL | Frontend Languages</w:t>
+        <w:t xml:space="preserve"> AWS |</w:t>
       </w:r>
       <w:r>
         <w:rPr>
           <w:rStyle w:val="expertise"/>
         </w:rPr>
-        <w:t>|</w:t>
-      </w:r>
-      <w:r>
-        <w:rPr>
-          <w:rStyle w:val="expertise"/>
-        </w:rPr>
-        <w:t xml:space="preserve"> AWS |</w:t>
-      </w:r>
-      <w:r>
-        <w:rPr>
-          <w:rStyle w:val="expertise"/>
-        </w:rPr>
         <w:t xml:space="preserve"> WordPress | Excel | Tableau </w:t>
       </w:r>
-    </w:p>
-    <w:p>
-      <w:pPr>
-        <w:ind w:left="720" w:right="720"/>
-        <w:jc w:val="center"/>
-        <w:rPr>
-          <w:rStyle w:val="expertise"/>
-        </w:rPr>
-      </w:pPr>
     </w:p>
     <w:p>
       <w:pPr>
@@ -1192,11 +1169,6 @@
         </w:tabs>
         <w:spacing w:after="80" w:line="240" w:lineRule="exact"/>
         <w:ind w:left="360" w:right="-14"/>
-        <w:rPr>
-          <w:rStyle w:val="Section-bullets"/>
-          <w:rFonts w:ascii="Times New Roman" w:hAnsi="Times New Roman"/>
-          <w:sz w:val="24"/>
-        </w:rPr>
       </w:pPr>
       <w:r>
         <w:rPr>
@@ -1234,17 +1206,6 @@
         </w:rPr>
         <w:t>.</w:t>
       </w:r>
-    </w:p>
-    <w:p>
-      <w:pPr>
-        <w:pStyle w:val="ListParagraph"/>
-        <w:tabs>
-          <w:tab w:val="right" w:pos="360"/>
-          <w:tab w:val="right" w:pos="10800"/>
-        </w:tabs>
-        <w:spacing w:after="80" w:line="240" w:lineRule="exact"/>
-        <w:ind w:left="360" w:right="-14"/>
-      </w:pPr>
     </w:p>
     <w:bookmarkEnd w:id="0"/>
     <w:p>
@@ -1640,7 +1601,7 @@
           <w:sz w:val="20"/>
           <w:szCs w:val="20"/>
         </w:rPr>
-        <w:t xml:space="preserve"> Course</w:t>
+        <w:t xml:space="preserve"> Course Certificate</w:t>
       </w:r>
       <w:r>
         <w:rPr>
@@ -1650,9 +1611,57 @@
           <w:sz w:val="20"/>
           <w:szCs w:val="20"/>
         </w:rPr>
-        <w:t xml:space="preserve"> Certificate</w:t>
-      </w:r>
-      <w:r>
+        <w:t>.</w:t>
+      </w:r>
+    </w:p>
+    <w:p>
+      <w:pPr>
+        <w:tabs>
+          <w:tab w:val="right" w:pos="10800"/>
+        </w:tabs>
+        <w:rPr>
+          <w:rFonts w:ascii="Candara" w:hAnsi="Candara"/>
+          <w:sz w:val="2"/>
+          <w:szCs w:val="2"/>
+        </w:rPr>
+      </w:pPr>
+      <w:r>
+        <w:rPr>
+          <w:rFonts w:ascii="Candara" w:hAnsi="Candara"/>
+          <w:b/>
+          <w:bCs/>
+          <w:caps/>
+        </w:rPr>
+        <w:t>Y Combinator</w:t>
+      </w:r>
+      <w:r>
+        <w:rPr>
+          <w:rStyle w:val="Section-header2"/>
+        </w:rPr>
+        <w:t xml:space="preserve"> </w:t>
+      </w:r>
+      <w:r>
+        <w:rPr>
+          <w:rStyle w:val="Section-header2"/>
+        </w:rPr>
+        <w:tab/>
+      </w:r>
+      <w:r>
+        <w:rPr>
+          <w:rFonts w:ascii="Candara" w:hAnsi="Candara" w:cstheme="majorHAnsi"/>
+          <w:i/>
+          <w:iCs/>
+          <w:sz w:val="21"/>
+          <w:szCs w:val="21"/>
+        </w:rPr>
+        <w:t>Online</w:t>
+      </w:r>
+    </w:p>
+    <w:p>
+      <w:pPr>
+        <w:tabs>
+          <w:tab w:val="right" w:pos="10800"/>
+        </w:tabs>
         <w:rPr>
           <w:rFonts w:ascii="Candara" w:hAnsi="Candara"/>
           <w:i/>
@@ -1660,33 +1669,39 @@
           <w:sz w:val="20"/>
           <w:szCs w:val="20"/>
         </w:rPr>
-        <w:t>.</w:t>
-      </w:r>
-    </w:p>
-    <w:p>
-      <w:pPr>
-        <w:tabs>
-          <w:tab w:val="right" w:pos="10780"/>
-        </w:tabs>
-        <w:rPr>
-          <w:rFonts w:ascii="Candara" w:hAnsi="Candara"/>
-          <w:sz w:val="2"/>
-          <w:szCs w:val="2"/>
-        </w:rPr>
-      </w:pPr>
-    </w:p>
-    <w:p>
-      <w:pPr>
-        <w:pBdr>
-          <w:bottom w:val="single" w:sz="4" w:space="1" w:color="auto"/>
-        </w:pBdr>
-        <w:spacing w:before="130" w:after="60"/>
-        <w:rPr>
-          <w:rFonts w:ascii="Candara" w:hAnsi="Candara"/>
-          <w:b/>
-          <w:bCs/>
-          <w:sz w:val="28"/>
-          <w:szCs w:val="28"/>
+      </w:pPr>
+      <w:r>
+        <w:rPr>
+          <w:rFonts w:ascii="Candara" w:hAnsi="Candara"/>
+          <w:i/>
+          <w:color w:val="000000" w:themeColor="text1"/>
+          <w:sz w:val="20"/>
+          <w:szCs w:val="20"/>
+        </w:rPr>
+        <w:t>Startup School 2022</w:t>
+      </w:r>
+      <w:r>
+        <w:rPr>
+          <w:rFonts w:ascii="Candara" w:hAnsi="Candara"/>
+          <w:i/>
+          <w:color w:val="000000" w:themeColor="text1"/>
+          <w:sz w:val="20"/>
+          <w:szCs w:val="20"/>
+        </w:rPr>
+        <w:t xml:space="preserve"> graduate.</w:t>
+      </w:r>
+    </w:p>
+    <w:p>
+      <w:pPr>
+        <w:tabs>
+          <w:tab w:val="right" w:pos="10800"/>
+        </w:tabs>
+        <w:rPr>
+          <w:rFonts w:ascii="Candara" w:hAnsi="Candara"/>
+          <w:i/>
+          <w:color w:val="000000" w:themeColor="text1"/>
+          <w:sz w:val="20"/>
+          <w:szCs w:val="20"/>
         </w:rPr>
         <w:sectPr>
           <w:type w:val="continuous"/>
@@ -2734,7 +2749,6 @@
   <w:style w:type="character" w:default="1" w:styleId="DefaultParagraphFont">
     <w:name w:val="Default Paragraph Font"/>
     <w:uiPriority w:val="1"/>
-    <w:semiHidden/>
     <w:unhideWhenUsed/>
   </w:style>
   <w:style w:type="table" w:default="1" w:styleId="TableNormal">

</xml_diff>